<commit_message>
Adding crazy RF output to SM.
Adding crazy RF output to SM.
</commit_message>
<xml_diff>
--- a/products/manuscript/Manuscript.docx
+++ b/products/manuscript/Manuscript.docx
@@ -31,7 +31,7 @@
         <w:pStyle w:val="Date"/>
       </w:pPr>
       <w:r>
-        <w:t>2024-04-14</w:t>
+        <w:t>2024-04-15</w:t>
       </w:r>
     </w:p>
     <w:p>
@@ -46,6 +46,7 @@
     <w:p>
       <w:pPr>
         <w:pStyle w:val="FirstParagraph"/>
+        <w:jc w:val="both"/>
       </w:pPr>
       <w:r>
         <w:t>The influenza virus causes respiratory illness in a wide variety of hosts. Further, flu viruses tend to prone to mutation and recombination. Viruses in general have many avenues for mutation. One of the primary mechanisms for this high mutation rate include facots such as an error prone low-fidelity viral RNA dependent RNA polymerase lacking exonulease proofreading capacity, high turnover rate, and host cell specific factors. The influenza virus is also prone to recombination if two, or more, strains infect the same host simultaneously. Given the ability of many flu viruses to cross over from one species to another, the chance of such an occurrence is not zero. [</w:t>
@@ -78,6 +79,7 @@
     <w:p>
       <w:pPr>
         <w:pStyle w:val="Heading1"/>
+        <w:jc w:val="both"/>
       </w:pPr>
       <w:bookmarkStart w:id="1" w:name="introduction"/>
       <w:bookmarkEnd w:id="0"/>
@@ -88,6 +90,7 @@
     <w:p>
       <w:pPr>
         <w:pStyle w:val="Heading2"/>
+        <w:jc w:val="both"/>
       </w:pPr>
       <w:bookmarkStart w:id="2" w:name="general-background-information"/>
       <w:r>
@@ -97,6 +100,7 @@
     <w:p>
       <w:pPr>
         <w:pStyle w:val="FirstParagraph"/>
+        <w:jc w:val="both"/>
       </w:pPr>
       <w:r>
         <w:t xml:space="preserve">Influenza is an acute respiratory virus caused by one of several strains of virus. Seasonal influenza is typically caused by circulating “A” and “B” strains of the disease. Infection is accompanied by typical respiratory symptoms. These may include cough, sore throat, and nasal discharge. Symptoms can also include abrupt onset of high-grade fever, muscle ache, loss of appetite, headache, and malaise. After a typical course, influenza can go on to affect other organs such as the lungs, brain, and heart. Severe infections may require hospitalization. Influenza infection can be much more severe for children, elderly adults, patients with chronic illnesses, and immunocompromised hosts. According to data provided by the World Health organization, seasonal respiratory illnesses are linked to over 650,000 deaths each year worldwide. In the United States the flu is responsible for approximately 42,000 deaths per year and ranks 13th most frequent cause of death. As </w:t>
@@ -133,6 +137,7 @@
     <w:p>
       <w:pPr>
         <w:pStyle w:val="Heading2"/>
+        <w:jc w:val="both"/>
       </w:pPr>
       <w:bookmarkStart w:id="3" w:name="description-of-data-and-data-source"/>
       <w:bookmarkEnd w:id="2"/>
@@ -143,6 +148,7 @@
     <w:p>
       <w:pPr>
         <w:pStyle w:val="FirstParagraph"/>
+        <w:jc w:val="both"/>
       </w:pPr>
       <w:r>
         <w:t>Detailed data on covid and flu strains, outbreaks, and general epidemiological information is available via several sources. Data on these infectious diseases is available from sites such as GISAID (</w:t>
@@ -183,13 +189,14 @@
     <w:p>
       <w:pPr>
         <w:pStyle w:val="BodyText"/>
+        <w:jc w:val="both"/>
       </w:pPr>
       <w:r>
         <w:rPr>
           <w:noProof/>
         </w:rPr>
         <w:drawing>
-          <wp:inline distT="0" distB="0" distL="0" distR="0" wp14:anchorId="74A06C45" wp14:editId="4966846F">
+          <wp:inline distT="0" distB="0" distL="0" distR="0" wp14:anchorId="14902594" wp14:editId="78FE6B6A">
             <wp:extent cx="5334000" cy="2560181"/>
             <wp:effectExtent l="0" t="0" r="0" b="0"/>
             <wp:docPr id="25" name="Picture"/>
@@ -234,6 +241,7 @@
     <w:p>
       <w:pPr>
         <w:pStyle w:val="BodyText"/>
+        <w:jc w:val="both"/>
       </w:pPr>
       <w:r>
         <w:rPr>
@@ -261,6 +269,7 @@
     <w:p>
       <w:pPr>
         <w:pStyle w:val="Heading2"/>
+        <w:jc w:val="both"/>
       </w:pPr>
       <w:bookmarkStart w:id="4" w:name="questionshypotheses-to-be-addressed"/>
       <w:bookmarkEnd w:id="3"/>
@@ -271,6 +280,7 @@
     <w:p>
       <w:pPr>
         <w:pStyle w:val="FirstParagraph"/>
+        <w:jc w:val="both"/>
       </w:pPr>
       <w:r>
         <w:t>The research questions that I would like to answer are:</w:t>
@@ -282,6 +292,7 @@
           <w:ilvl w:val="0"/>
           <w:numId w:val="2"/>
         </w:numPr>
+        <w:jc w:val="both"/>
       </w:pPr>
       <w:r>
         <w:t>Can the progression of flu outbreaks be traced geographically or temporally over the course of a year?</w:t>
@@ -293,6 +304,7 @@
           <w:ilvl w:val="0"/>
           <w:numId w:val="2"/>
         </w:numPr>
+        <w:jc w:val="both"/>
       </w:pPr>
       <w:r>
         <w:t>Is there a specific location from which the annual predominant strain of flu originates?</w:t>
@@ -304,6 +316,7 @@
           <w:ilvl w:val="0"/>
           <w:numId w:val="2"/>
         </w:numPr>
+        <w:jc w:val="both"/>
       </w:pPr>
       <w:r>
         <w:t>If a pattern can be established, does it repeat on a yearly basis? Does the pattern shift from year to year? Can other factors, such as weather, account for any changes to this pattern?</w:t>
@@ -312,6 +325,7 @@
     <w:p>
       <w:pPr>
         <w:pStyle w:val="FirstParagraph"/>
+        <w:jc w:val="both"/>
       </w:pPr>
       <w:r>
         <w:t>I am certain that efforts like this already exist. The best of these is software produced by Nextstrain (</w:t>
@@ -357,6 +371,7 @@
     <w:p>
       <w:pPr>
         <w:pStyle w:val="Heading1"/>
+        <w:jc w:val="both"/>
       </w:pPr>
       <w:bookmarkStart w:id="5" w:name="methods"/>
       <w:bookmarkEnd w:id="1"/>
@@ -368,6 +383,7 @@
     <w:p>
       <w:pPr>
         <w:pStyle w:val="Heading2"/>
+        <w:jc w:val="both"/>
       </w:pPr>
       <w:bookmarkStart w:id="6" w:name="schematic-of-workflow"/>
       <w:r>
@@ -377,6 +393,7 @@
     <w:p>
       <w:pPr>
         <w:pStyle w:val="Heading2"/>
+        <w:jc w:val="both"/>
       </w:pPr>
       <w:bookmarkStart w:id="7" w:name="data-aquisition"/>
       <w:bookmarkEnd w:id="6"/>
@@ -387,6 +404,7 @@
     <w:p>
       <w:pPr>
         <w:pStyle w:val="FirstParagraph"/>
+        <w:jc w:val="both"/>
       </w:pPr>
       <w:r>
         <w:t>Data was acquired from the World Health Organization Global Influenza Programme. The data includes the excel files containing raw data (VIW_FNT_CM.xlsx) and a file containing the legend for the data (VIW_FLU_METADATA.csv). This data set is one example of the data available for a project of this sort. This specific data set includes information on 89 different parameters associated with influenza outbreaks as reported world-wide since about 1995. The data includes time, region, type of flu, and many other variables that are important for answering the questions posed above.</w:t>
@@ -395,6 +413,7 @@
     <w:p>
       <w:pPr>
         <w:pStyle w:val="Heading2"/>
+        <w:jc w:val="both"/>
       </w:pPr>
       <w:bookmarkStart w:id="8" w:name="data-import-and-cleaning"/>
       <w:bookmarkEnd w:id="7"/>
@@ -405,6 +424,7 @@
     <w:p>
       <w:pPr>
         <w:pStyle w:val="FirstParagraph"/>
+        <w:jc w:val="both"/>
       </w:pPr>
       <w:r>
         <w:t>Data was imported directly from the repository as an xlsx file. (VIW_FNT_CM.xlsx) The file was cleaned to remove missing data. A .rds version of the data was saved (VIW_FNT_CM.rds). Data that was filtered or summarized for graphs, tables, and for eventual statistical analysis were saved as individual .rds or csv files. All data analysis and statistical work was performed and documented in a separate .qmd file (workspace.qmd).</w:t>
@@ -413,6 +433,7 @@
     <w:p>
       <w:pPr>
         <w:pStyle w:val="Heading2"/>
+        <w:jc w:val="both"/>
       </w:pPr>
       <w:bookmarkStart w:id="9" w:name="exploratorydescriptive-analysis"/>
       <w:bookmarkEnd w:id="8"/>
@@ -423,6 +444,7 @@
     <w:p>
       <w:pPr>
         <w:pStyle w:val="FirstParagraph"/>
+        <w:jc w:val="both"/>
       </w:pPr>
       <w:r>
         <w:t xml:space="preserve">In order to get a feel for the scale of data in the VIW_FNT_CM.xlsx one often needs to summarize or tabulate the data. In this case, the data set is very large and summary tables exceedingly cumbersome. Given the size of the data set, it is best to begin with a graph of the incidence of influenza type A, type B, and the total number of reported cases for the duration of reported. (See </w:t>
@@ -441,6 +463,7 @@
     <w:p>
       <w:pPr>
         <w:pStyle w:val="BodyText"/>
+        <w:jc w:val="both"/>
       </w:pPr>
       <w:r>
         <w:rPr>
@@ -448,7 +471,7 @@
         </w:rPr>
         <w:lastRenderedPageBreak/>
         <w:drawing>
-          <wp:inline distT="0" distB="0" distL="0" distR="0" wp14:anchorId="7CF3696B" wp14:editId="21201892">
+          <wp:inline distT="0" distB="0" distL="0" distR="0" wp14:anchorId="536BBABE" wp14:editId="66E7E0F7">
             <wp:extent cx="5334000" cy="3200399"/>
             <wp:effectExtent l="0" t="0" r="0" b="0"/>
             <wp:docPr id="36" name="Picture"/>
@@ -493,6 +516,7 @@
     <w:p>
       <w:pPr>
         <w:pStyle w:val="BodyText"/>
+        <w:jc w:val="both"/>
       </w:pPr>
       <w:r>
         <w:rPr>
@@ -517,6 +541,7 @@
     <w:p>
       <w:pPr>
         <w:pStyle w:val="BodyText"/>
+        <w:jc w:val="both"/>
       </w:pPr>
       <w:r>
         <w:t>The graph reveals the extent of the data available. The graph also reveals interesting features of the data set that may not have been readily apparent from if viewing the data in a tabular format. Since 1995 the number of seasonal flu cases has followed a pattern that peaked during the winter months in the Northern hemisphere. Notable features of this graph include the large jump in reported cases in the year 2010 and the large gap in reported cases in the year 2021. The jump in cases on or about 2010 is due to increased participation in surveillance efforts and improved diagnostic techniques. Hand in hand with these factors was an increasing awareness of the issue and consequent increased rate of reporting. [</w:t>
@@ -559,6 +584,7 @@
     <w:p>
       <w:pPr>
         <w:pStyle w:val="BodyText"/>
+        <w:jc w:val="both"/>
       </w:pPr>
       <w:r>
         <w:rPr>
@@ -566,7 +592,7 @@
         </w:rPr>
         <w:lastRenderedPageBreak/>
         <w:drawing>
-          <wp:inline distT="0" distB="0" distL="0" distR="0" wp14:anchorId="675B65B0" wp14:editId="38590A2C">
+          <wp:inline distT="0" distB="0" distL="0" distR="0" wp14:anchorId="68AE4AAE" wp14:editId="0173E515">
             <wp:extent cx="5334000" cy="3200399"/>
             <wp:effectExtent l="0" t="0" r="0" b="0"/>
             <wp:docPr id="39" name="Picture"/>
@@ -611,6 +637,7 @@
     <w:p>
       <w:pPr>
         <w:pStyle w:val="BodyText"/>
+        <w:jc w:val="both"/>
       </w:pPr>
       <w:r>
         <w:rPr>
@@ -635,6 +662,7 @@
     <w:p>
       <w:pPr>
         <w:pStyle w:val="BodyText"/>
+        <w:jc w:val="both"/>
       </w:pPr>
       <w:r>
         <w:t xml:space="preserve">Restricting the data set to a single country doesn’t seen to resolve the data in a useful manner. Overall the data still shows the same basic structure and features as the entire data set. It may be helpful to focus in on a single year. </w:t>
@@ -653,13 +681,14 @@
     <w:p>
       <w:pPr>
         <w:pStyle w:val="BodyText"/>
+        <w:jc w:val="both"/>
       </w:pPr>
       <w:r>
         <w:rPr>
           <w:noProof/>
         </w:rPr>
         <w:drawing>
-          <wp:inline distT="0" distB="0" distL="0" distR="0" wp14:anchorId="4AE80FC7" wp14:editId="43B21E4F">
+          <wp:inline distT="0" distB="0" distL="0" distR="0" wp14:anchorId="5628115F" wp14:editId="5A2F52F0">
             <wp:extent cx="5334000" cy="3200399"/>
             <wp:effectExtent l="0" t="0" r="0" b="0"/>
             <wp:docPr id="42" name="Picture"/>
@@ -704,6 +733,7 @@
     <w:p>
       <w:pPr>
         <w:pStyle w:val="BodyText"/>
+        <w:jc w:val="both"/>
       </w:pPr>
       <w:r>
         <w:rPr>
@@ -728,6 +758,7 @@
     <w:p>
       <w:pPr>
         <w:pStyle w:val="BodyText"/>
+        <w:jc w:val="both"/>
       </w:pPr>
       <w:r>
         <w:lastRenderedPageBreak/>
@@ -757,13 +788,14 @@
     <w:p>
       <w:pPr>
         <w:pStyle w:val="BodyText"/>
+        <w:jc w:val="both"/>
       </w:pPr>
       <w:r>
         <w:rPr>
           <w:noProof/>
         </w:rPr>
         <w:drawing>
-          <wp:inline distT="0" distB="0" distL="0" distR="0" wp14:anchorId="23418E73" wp14:editId="25028BC6">
+          <wp:inline distT="0" distB="0" distL="0" distR="0" wp14:anchorId="648D95EE" wp14:editId="26BDB603">
             <wp:extent cx="5334000" cy="3200399"/>
             <wp:effectExtent l="0" t="0" r="0" b="0"/>
             <wp:docPr id="45" name="Picture"/>
@@ -808,6 +840,7 @@
     <w:p>
       <w:pPr>
         <w:pStyle w:val="BodyText"/>
+        <w:jc w:val="both"/>
       </w:pPr>
       <w:r>
         <w:rPr>
@@ -832,6 +865,7 @@
     <w:p>
       <w:pPr>
         <w:pStyle w:val="BodyText"/>
+        <w:jc w:val="both"/>
       </w:pPr>
       <w:r>
         <w:t xml:space="preserve">The resulting graph shows that the maxima for the three largest WHO flu regions, WPR, AMR, and EUR, do follow each other by approximately 3-4 weeks. The region encompassing Europe shows two distinct maxima. The first maxima is preceded by the maxima in the People’s Republic of China WHO region by 3-4 weeks and corresponds to the largest maxima in the AMR data. The second is preceded by the maxima in the data from the WHO Americas Region by the same 3-4 week time frame. The data from the AMR region also show a second peak in the number of flu cases reported that follows the first EUR region peak by approximately 3-4 weeks. Perhaps this indicates spread from EUR back to the AMR region? As such there certainly seems to be a geographic/time component to the spread of the flu worldwide. (West to east in the northern hemisphere.) Further analysis of the available phylogeographic data may be able to pinpoint the origin of each specific strain. In </w:t>
@@ -870,6 +904,7 @@
     <w:p>
       <w:pPr>
         <w:pStyle w:val="BodyText"/>
+        <w:jc w:val="both"/>
       </w:pPr>
       <w:r>
         <w:rPr>
@@ -877,7 +912,7 @@
         </w:rPr>
         <w:lastRenderedPageBreak/>
         <w:drawing>
-          <wp:inline distT="0" distB="0" distL="0" distR="0" wp14:anchorId="6DB8F508" wp14:editId="6B9D2665">
+          <wp:inline distT="0" distB="0" distL="0" distR="0" wp14:anchorId="56FC4FCE" wp14:editId="288E6CF3">
             <wp:extent cx="5334000" cy="3200399"/>
             <wp:effectExtent l="0" t="0" r="0" b="0"/>
             <wp:docPr id="48" name="Picture"/>
@@ -922,6 +957,7 @@
     <w:p>
       <w:pPr>
         <w:pStyle w:val="BodyText"/>
+        <w:jc w:val="both"/>
       </w:pPr>
       <w:r>
         <w:rPr>
@@ -949,13 +985,14 @@
     <w:p>
       <w:pPr>
         <w:pStyle w:val="BodyText"/>
+        <w:jc w:val="both"/>
       </w:pPr>
       <w:r>
         <w:rPr>
           <w:noProof/>
         </w:rPr>
         <w:drawing>
-          <wp:inline distT="0" distB="0" distL="0" distR="0" wp14:anchorId="06D6DF84" wp14:editId="7C4970F0">
+          <wp:inline distT="0" distB="0" distL="0" distR="0" wp14:anchorId="7AF67B51" wp14:editId="5CE5D8D9">
             <wp:extent cx="5334000" cy="3200399"/>
             <wp:effectExtent l="0" t="0" r="0" b="0"/>
             <wp:docPr id="51" name="Picture"/>
@@ -1000,6 +1037,7 @@
     <w:p>
       <w:pPr>
         <w:pStyle w:val="BodyText"/>
+        <w:jc w:val="both"/>
       </w:pPr>
       <w:r>
         <w:rPr>
@@ -1027,6 +1065,7 @@
     <w:p>
       <w:pPr>
         <w:pStyle w:val="BodyText"/>
+        <w:jc w:val="both"/>
       </w:pPr>
       <w:r>
         <w:t xml:space="preserve">By splitting the graphs a great deal more detail can be discerned. In addition to the putative west to east pattern that appeared for the WPR, AMR, and EUR WHO regions, there is a similar pattern for the SEAR and EMR regions. An easy interpretation of this data would </w:t>
@@ -1075,6 +1114,7 @@
           <w:p>
             <w:pPr>
               <w:pStyle w:val="Compact"/>
+              <w:jc w:val="both"/>
             </w:pPr>
             <w:r>
               <w:t>WHOREGION</w:t>
@@ -1088,7 +1128,7 @@
           <w:p>
             <w:pPr>
               <w:pStyle w:val="Compact"/>
-              <w:jc w:val="right"/>
+              <w:jc w:val="both"/>
             </w:pPr>
             <w:r>
               <w:t>2023-08</w:t>
@@ -1102,7 +1142,7 @@
           <w:p>
             <w:pPr>
               <w:pStyle w:val="Compact"/>
-              <w:jc w:val="right"/>
+              <w:jc w:val="both"/>
             </w:pPr>
             <w:r>
               <w:t>2023-09</w:t>
@@ -1116,7 +1156,7 @@
           <w:p>
             <w:pPr>
               <w:pStyle w:val="Compact"/>
-              <w:jc w:val="right"/>
+              <w:jc w:val="both"/>
             </w:pPr>
             <w:r>
               <w:t>2023-10</w:t>
@@ -1130,7 +1170,7 @@
           <w:p>
             <w:pPr>
               <w:pStyle w:val="Compact"/>
-              <w:jc w:val="right"/>
+              <w:jc w:val="both"/>
             </w:pPr>
             <w:r>
               <w:t>2023-11</w:t>
@@ -1144,7 +1184,7 @@
           <w:p>
             <w:pPr>
               <w:pStyle w:val="Compact"/>
-              <w:jc w:val="right"/>
+              <w:jc w:val="both"/>
             </w:pPr>
             <w:r>
               <w:t>2023-12</w:t>
@@ -1158,7 +1198,7 @@
           <w:p>
             <w:pPr>
               <w:pStyle w:val="Compact"/>
-              <w:jc w:val="right"/>
+              <w:jc w:val="both"/>
             </w:pPr>
             <w:r>
               <w:t>2024-01</w:t>
@@ -1172,7 +1212,7 @@
           <w:p>
             <w:pPr>
               <w:pStyle w:val="Compact"/>
-              <w:jc w:val="right"/>
+              <w:jc w:val="both"/>
             </w:pPr>
             <w:r>
               <w:t>2024-02</w:t>
@@ -1188,6 +1228,7 @@
           <w:p>
             <w:pPr>
               <w:pStyle w:val="Compact"/>
+              <w:jc w:val="both"/>
             </w:pPr>
             <w:r>
               <w:t>AFR</w:t>
@@ -1201,7 +1242,7 @@
           <w:p>
             <w:pPr>
               <w:pStyle w:val="Compact"/>
-              <w:jc w:val="right"/>
+              <w:jc w:val="both"/>
             </w:pPr>
             <w:r>
               <w:t>664</w:t>
@@ -1215,7 +1256,7 @@
           <w:p>
             <w:pPr>
               <w:pStyle w:val="Compact"/>
-              <w:jc w:val="right"/>
+              <w:jc w:val="both"/>
             </w:pPr>
             <w:r>
               <w:t>717</w:t>
@@ -1229,7 +1270,7 @@
           <w:p>
             <w:pPr>
               <w:pStyle w:val="Compact"/>
-              <w:jc w:val="right"/>
+              <w:jc w:val="both"/>
             </w:pPr>
             <w:r>
               <w:t>864</w:t>
@@ -1243,7 +1284,7 @@
           <w:p>
             <w:pPr>
               <w:pStyle w:val="Compact"/>
-              <w:jc w:val="right"/>
+              <w:jc w:val="both"/>
             </w:pPr>
             <w:r>
               <w:t>775</w:t>
@@ -1257,7 +1298,7 @@
           <w:p>
             <w:pPr>
               <w:pStyle w:val="Compact"/>
-              <w:jc w:val="right"/>
+              <w:jc w:val="both"/>
             </w:pPr>
             <w:r>
               <w:t>834</w:t>
@@ -1271,7 +1312,7 @@
           <w:p>
             <w:pPr>
               <w:pStyle w:val="Compact"/>
-              <w:jc w:val="right"/>
+              <w:jc w:val="both"/>
             </w:pPr>
             <w:r>
               <w:t>622</w:t>
@@ -1285,7 +1326,7 @@
           <w:p>
             <w:pPr>
               <w:pStyle w:val="Compact"/>
-              <w:jc w:val="right"/>
+              <w:jc w:val="both"/>
             </w:pPr>
             <w:r>
               <w:t>118</w:t>
@@ -1301,6 +1342,7 @@
           <w:p>
             <w:pPr>
               <w:pStyle w:val="Compact"/>
+              <w:jc w:val="both"/>
             </w:pPr>
             <w:r>
               <w:t>AMR</w:t>
@@ -1314,7 +1356,7 @@
           <w:p>
             <w:pPr>
               <w:pStyle w:val="Compact"/>
-              <w:jc w:val="right"/>
+              <w:jc w:val="both"/>
             </w:pPr>
             <w:r>
               <w:t>4128</w:t>
@@ -1328,7 +1370,7 @@
           <w:p>
             <w:pPr>
               <w:pStyle w:val="Compact"/>
-              <w:jc w:val="right"/>
+              <w:jc w:val="both"/>
             </w:pPr>
             <w:r>
               <w:t>4817</w:t>
@@ -1342,7 +1384,7 @@
           <w:p>
             <w:pPr>
               <w:pStyle w:val="Compact"/>
-              <w:jc w:val="right"/>
+              <w:jc w:val="both"/>
             </w:pPr>
             <w:r>
               <w:t>12122</w:t>
@@ -1356,7 +1398,7 @@
           <w:p>
             <w:pPr>
               <w:pStyle w:val="Compact"/>
-              <w:jc w:val="right"/>
+              <w:jc w:val="both"/>
             </w:pPr>
             <w:r>
               <w:t>39591</w:t>
@@ -1370,7 +1412,7 @@
           <w:p>
             <w:pPr>
               <w:pStyle w:val="Compact"/>
-              <w:jc w:val="right"/>
+              <w:jc w:val="both"/>
             </w:pPr>
             <w:r>
               <w:t>144201</w:t>
@@ -1384,7 +1426,7 @@
           <w:p>
             <w:pPr>
               <w:pStyle w:val="Compact"/>
-              <w:jc w:val="right"/>
+              <w:jc w:val="both"/>
             </w:pPr>
             <w:r>
               <w:t>96535</w:t>
@@ -1398,7 +1440,7 @@
           <w:p>
             <w:pPr>
               <w:pStyle w:val="Compact"/>
-              <w:jc w:val="right"/>
+              <w:jc w:val="both"/>
             </w:pPr>
             <w:r>
               <w:t>24244</w:t>
@@ -1414,6 +1456,7 @@
           <w:p>
             <w:pPr>
               <w:pStyle w:val="Compact"/>
+              <w:jc w:val="both"/>
             </w:pPr>
             <w:r>
               <w:t>EMR</w:t>
@@ -1427,7 +1470,7 @@
           <w:p>
             <w:pPr>
               <w:pStyle w:val="Compact"/>
-              <w:jc w:val="right"/>
+              <w:jc w:val="both"/>
             </w:pPr>
             <w:r>
               <w:t>1006</w:t>
@@ -1441,7 +1484,7 @@
           <w:p>
             <w:pPr>
               <w:pStyle w:val="Compact"/>
-              <w:jc w:val="right"/>
+              <w:jc w:val="both"/>
             </w:pPr>
             <w:r>
               <w:t>3114</w:t>
@@ -1455,7 +1498,7 @@
           <w:p>
             <w:pPr>
               <w:pStyle w:val="Compact"/>
-              <w:jc w:val="right"/>
+              <w:jc w:val="both"/>
             </w:pPr>
             <w:r>
               <w:t>9370</w:t>
@@ -1469,7 +1512,7 @@
           <w:p>
             <w:pPr>
               <w:pStyle w:val="Compact"/>
-              <w:jc w:val="right"/>
+              <w:jc w:val="both"/>
             </w:pPr>
             <w:r>
               <w:t>6832</w:t>
@@ -1483,7 +1526,7 @@
           <w:p>
             <w:pPr>
               <w:pStyle w:val="Compact"/>
-              <w:jc w:val="right"/>
+              <w:jc w:val="both"/>
             </w:pPr>
             <w:r>
               <w:t>6211</w:t>
@@ -1497,7 +1540,7 @@
           <w:p>
             <w:pPr>
               <w:pStyle w:val="Compact"/>
-              <w:jc w:val="right"/>
+              <w:jc w:val="both"/>
             </w:pPr>
             <w:r>
               <w:t>3606</w:t>
@@ -1511,7 +1554,7 @@
           <w:p>
             <w:pPr>
               <w:pStyle w:val="Compact"/>
-              <w:jc w:val="right"/>
+              <w:jc w:val="both"/>
             </w:pPr>
             <w:r>
               <w:t>620</w:t>
@@ -1527,6 +1570,7 @@
           <w:p>
             <w:pPr>
               <w:pStyle w:val="Compact"/>
+              <w:jc w:val="both"/>
             </w:pPr>
             <w:r>
               <w:t>EUR</w:t>
@@ -1540,7 +1584,7 @@
           <w:p>
             <w:pPr>
               <w:pStyle w:val="Compact"/>
-              <w:jc w:val="right"/>
+              <w:jc w:val="both"/>
             </w:pPr>
             <w:r>
               <w:t>666</w:t>
@@ -1554,7 +1598,7 @@
           <w:p>
             <w:pPr>
               <w:pStyle w:val="Compact"/>
-              <w:jc w:val="right"/>
+              <w:jc w:val="both"/>
             </w:pPr>
             <w:r>
               <w:t>829</w:t>
@@ -1568,7 +1612,7 @@
           <w:p>
             <w:pPr>
               <w:pStyle w:val="Compact"/>
-              <w:jc w:val="right"/>
+              <w:jc w:val="both"/>
             </w:pPr>
             <w:r>
               <w:t>3470</w:t>
@@ -1582,7 +1626,7 @@
           <w:p>
             <w:pPr>
               <w:pStyle w:val="Compact"/>
-              <w:jc w:val="right"/>
+              <w:jc w:val="both"/>
             </w:pPr>
             <w:r>
               <w:t>10463</w:t>
@@ -1596,7 +1640,7 @@
           <w:p>
             <w:pPr>
               <w:pStyle w:val="Compact"/>
-              <w:jc w:val="right"/>
+              <w:jc w:val="both"/>
             </w:pPr>
             <w:r>
               <w:t>86959</w:t>
@@ -1610,7 +1654,7 @@
           <w:p>
             <w:pPr>
               <w:pStyle w:val="Compact"/>
-              <w:jc w:val="right"/>
+              <w:jc w:val="both"/>
             </w:pPr>
             <w:r>
               <w:t>97608</w:t>
@@ -1624,7 +1668,7 @@
           <w:p>
             <w:pPr>
               <w:pStyle w:val="Compact"/>
-              <w:jc w:val="right"/>
+              <w:jc w:val="both"/>
             </w:pPr>
             <w:r>
               <w:t>11993</w:t>
@@ -1640,6 +1684,7 @@
           <w:p>
             <w:pPr>
               <w:pStyle w:val="Compact"/>
+              <w:jc w:val="both"/>
             </w:pPr>
             <w:r>
               <w:t>SEAR</w:t>
@@ -1653,7 +1698,7 @@
           <w:p>
             <w:pPr>
               <w:pStyle w:val="Compact"/>
-              <w:jc w:val="right"/>
+              <w:jc w:val="both"/>
             </w:pPr>
             <w:r>
               <w:t>1884</w:t>
@@ -1667,7 +1712,7 @@
           <w:p>
             <w:pPr>
               <w:pStyle w:val="Compact"/>
-              <w:jc w:val="right"/>
+              <w:jc w:val="both"/>
             </w:pPr>
             <w:r>
               <w:t>1781</w:t>
@@ -1681,7 +1726,7 @@
           <w:p>
             <w:pPr>
               <w:pStyle w:val="Compact"/>
-              <w:jc w:val="right"/>
+              <w:jc w:val="both"/>
             </w:pPr>
             <w:r>
               <w:t>1598</w:t>
@@ -1695,7 +1740,7 @@
           <w:p>
             <w:pPr>
               <w:pStyle w:val="Compact"/>
-              <w:jc w:val="right"/>
+              <w:jc w:val="both"/>
             </w:pPr>
             <w:r>
               <w:t>667</w:t>
@@ -1709,7 +1754,7 @@
           <w:p>
             <w:pPr>
               <w:pStyle w:val="Compact"/>
-              <w:jc w:val="right"/>
+              <w:jc w:val="both"/>
             </w:pPr>
             <w:r>
               <w:t>768</w:t>
@@ -1723,7 +1768,7 @@
           <w:p>
             <w:pPr>
               <w:pStyle w:val="Compact"/>
-              <w:jc w:val="right"/>
+              <w:jc w:val="both"/>
             </w:pPr>
             <w:r>
               <w:t>905</w:t>
@@ -1737,7 +1782,7 @@
           <w:p>
             <w:pPr>
               <w:pStyle w:val="Compact"/>
-              <w:jc w:val="right"/>
+              <w:jc w:val="both"/>
             </w:pPr>
             <w:r>
               <w:t>188</w:t>
@@ -1753,6 +1798,7 @@
           <w:p>
             <w:pPr>
               <w:pStyle w:val="Compact"/>
+              <w:jc w:val="both"/>
             </w:pPr>
             <w:r>
               <w:t>WPR</w:t>
@@ -1766,7 +1812,7 @@
           <w:p>
             <w:pPr>
               <w:pStyle w:val="Compact"/>
-              <w:jc w:val="right"/>
+              <w:jc w:val="both"/>
             </w:pPr>
             <w:r>
               <w:t>6819</w:t>
@@ -1780,7 +1826,7 @@
           <w:p>
             <w:pPr>
               <w:pStyle w:val="Compact"/>
-              <w:jc w:val="right"/>
+              <w:jc w:val="both"/>
             </w:pPr>
             <w:r>
               <w:t>9862</w:t>
@@ -1794,7 +1840,7 @@
           <w:p>
             <w:pPr>
               <w:pStyle w:val="Compact"/>
-              <w:jc w:val="right"/>
+              <w:jc w:val="both"/>
             </w:pPr>
             <w:r>
               <w:t>20454</w:t>
@@ -1808,7 +1854,7 @@
           <w:p>
             <w:pPr>
               <w:pStyle w:val="Compact"/>
-              <w:jc w:val="right"/>
+              <w:jc w:val="both"/>
             </w:pPr>
             <w:r>
               <w:t>52385</w:t>
@@ -1822,7 +1868,7 @@
           <w:p>
             <w:pPr>
               <w:pStyle w:val="Compact"/>
-              <w:jc w:val="right"/>
+              <w:jc w:val="both"/>
             </w:pPr>
             <w:r>
               <w:t>79170</w:t>
@@ -1836,7 +1882,7 @@
           <w:p>
             <w:pPr>
               <w:pStyle w:val="Compact"/>
-              <w:jc w:val="right"/>
+              <w:jc w:val="both"/>
             </w:pPr>
             <w:r>
               <w:t>42541</w:t>
@@ -1850,7 +1896,7 @@
           <w:p>
             <w:pPr>
               <w:pStyle w:val="Compact"/>
-              <w:jc w:val="right"/>
+              <w:jc w:val="both"/>
             </w:pPr>
             <w:r>
               <w:t>6042</w:t>
@@ -1862,6 +1908,7 @@
     <w:p>
       <w:pPr>
         <w:pStyle w:val="BodyText"/>
+        <w:jc w:val="both"/>
       </w:pPr>
       <w:r>
         <w:rPr>
@@ -1889,6 +1936,7 @@
     <w:p>
       <w:pPr>
         <w:pStyle w:val="Heading2"/>
+        <w:jc w:val="both"/>
       </w:pPr>
       <w:bookmarkStart w:id="10" w:name="statistical-analysis"/>
       <w:bookmarkEnd w:id="9"/>
@@ -1899,6 +1947,7 @@
     <w:p>
       <w:pPr>
         <w:pStyle w:val="Heading1"/>
+        <w:jc w:val="both"/>
       </w:pPr>
       <w:bookmarkStart w:id="11" w:name="basic-statistical-analysis"/>
       <w:bookmarkEnd w:id="5"/>
@@ -1910,6 +1959,7 @@
     <w:p>
       <w:pPr>
         <w:pStyle w:val="FirstParagraph"/>
+        <w:jc w:val="both"/>
       </w:pPr>
       <w:r>
         <w:t xml:space="preserve">A cursory look at the data presented in </w:t>
@@ -1970,6 +2020,7 @@
           <w:p>
             <w:pPr>
               <w:pStyle w:val="Compact"/>
+              <w:jc w:val="both"/>
             </w:pPr>
             <w:r>
               <w:t>term</w:t>
@@ -1983,7 +2034,7 @@
           <w:p>
             <w:pPr>
               <w:pStyle w:val="Compact"/>
-              <w:jc w:val="right"/>
+              <w:jc w:val="both"/>
             </w:pPr>
             <w:r>
               <w:t>estimate</w:t>
@@ -1997,7 +2048,7 @@
           <w:p>
             <w:pPr>
               <w:pStyle w:val="Compact"/>
-              <w:jc w:val="right"/>
+              <w:jc w:val="both"/>
             </w:pPr>
             <w:r>
               <w:t>std.error</w:t>
@@ -2011,7 +2062,7 @@
           <w:p>
             <w:pPr>
               <w:pStyle w:val="Compact"/>
-              <w:jc w:val="right"/>
+              <w:jc w:val="both"/>
             </w:pPr>
             <w:r>
               <w:t>statistic</w:t>
@@ -2025,7 +2076,7 @@
           <w:p>
             <w:pPr>
               <w:pStyle w:val="Compact"/>
-              <w:jc w:val="right"/>
+              <w:jc w:val="both"/>
             </w:pPr>
             <w:r>
               <w:t>p.value</w:t>
@@ -2041,6 +2092,7 @@
           <w:p>
             <w:pPr>
               <w:pStyle w:val="Compact"/>
+              <w:jc w:val="both"/>
             </w:pPr>
             <w:r>
               <w:t>(Intercept)</w:t>
@@ -2054,7 +2106,7 @@
           <w:p>
             <w:pPr>
               <w:pStyle w:val="Compact"/>
-              <w:jc w:val="right"/>
+              <w:jc w:val="both"/>
             </w:pPr>
             <w:r>
               <w:t>691.5842347</w:t>
@@ -2068,7 +2120,7 @@
           <w:p>
             <w:pPr>
               <w:pStyle w:val="Compact"/>
-              <w:jc w:val="right"/>
+              <w:jc w:val="both"/>
             </w:pPr>
             <w:r>
               <w:t>2270.8976309</w:t>
@@ -2082,7 +2134,7 @@
           <w:p>
             <w:pPr>
               <w:pStyle w:val="Compact"/>
-              <w:jc w:val="right"/>
+              <w:jc w:val="both"/>
             </w:pPr>
             <w:r>
               <w:t>0.3045422</w:t>
@@ -2096,7 +2148,7 @@
           <w:p>
             <w:pPr>
               <w:pStyle w:val="Compact"/>
-              <w:jc w:val="right"/>
+              <w:jc w:val="both"/>
             </w:pPr>
             <w:r>
               <w:t>0.7625183</w:t>
@@ -2112,6 +2164,7 @@
           <w:p>
             <w:pPr>
               <w:pStyle w:val="Compact"/>
+              <w:jc w:val="both"/>
             </w:pPr>
             <w:r>
               <w:t>AFR</w:t>
@@ -2125,7 +2178,7 @@
           <w:p>
             <w:pPr>
               <w:pStyle w:val="Compact"/>
-              <w:jc w:val="right"/>
+              <w:jc w:val="both"/>
             </w:pPr>
             <w:r>
               <w:t>8.0083193</w:t>
@@ -2139,7 +2192,7 @@
           <w:p>
             <w:pPr>
               <w:pStyle w:val="Compact"/>
-              <w:jc w:val="right"/>
+              <w:jc w:val="both"/>
             </w:pPr>
             <w:r>
               <w:t>12.0021127</w:t>
@@ -2153,7 +2206,7 @@
           <w:p>
             <w:pPr>
               <w:pStyle w:val="Compact"/>
-              <w:jc w:val="right"/>
+              <w:jc w:val="both"/>
             </w:pPr>
             <w:r>
               <w:t>0.6672425</w:t>
@@ -2167,7 +2220,7 @@
           <w:p>
             <w:pPr>
               <w:pStyle w:val="Compact"/>
-              <w:jc w:val="right"/>
+              <w:jc w:val="both"/>
             </w:pPr>
             <w:r>
               <w:t>0.5089929</w:t>
@@ -2183,6 +2236,7 @@
           <w:p>
             <w:pPr>
               <w:pStyle w:val="Compact"/>
+              <w:jc w:val="both"/>
             </w:pPr>
             <w:r>
               <w:t>EMR</w:t>
@@ -2196,7 +2250,7 @@
           <w:p>
             <w:pPr>
               <w:pStyle w:val="Compact"/>
-              <w:jc w:val="right"/>
+              <w:jc w:val="both"/>
             </w:pPr>
             <w:r>
               <w:t>-1.0685590</w:t>
@@ -2210,7 +2264,7 @@
           <w:p>
             <w:pPr>
               <w:pStyle w:val="Compact"/>
-              <w:jc w:val="right"/>
+              <w:jc w:val="both"/>
             </w:pPr>
             <w:r>
               <w:t>0.8987467</w:t>
@@ -2224,7 +2278,7 @@
           <w:p>
             <w:pPr>
               <w:pStyle w:val="Compact"/>
-              <w:jc w:val="right"/>
+              <w:jc w:val="both"/>
             </w:pPr>
             <w:r>
               <w:t>-1.1889435</w:t>
@@ -2238,7 +2292,7 @@
           <w:p>
             <w:pPr>
               <w:pStyle w:val="Compact"/>
-              <w:jc w:val="right"/>
+              <w:jc w:val="both"/>
             </w:pPr>
             <w:r>
               <w:t>0.2424661</w:t>
@@ -2254,6 +2308,7 @@
           <w:p>
             <w:pPr>
               <w:pStyle w:val="Compact"/>
+              <w:jc w:val="both"/>
             </w:pPr>
             <w:r>
               <w:t>EUR</w:t>
@@ -2267,7 +2322,7 @@
           <w:p>
             <w:pPr>
               <w:pStyle w:val="Compact"/>
-              <w:jc w:val="right"/>
+              <w:jc w:val="both"/>
             </w:pPr>
             <w:r>
               <w:t>0.7563276</w:t>
@@ -2281,7 +2336,7 @@
           <w:p>
             <w:pPr>
               <w:pStyle w:val="Compact"/>
-              <w:jc w:val="right"/>
+              <w:jc w:val="both"/>
             </w:pPr>
             <w:r>
               <w:t>0.0768632</w:t>
@@ -2295,7 +2350,7 @@
           <w:p>
             <w:pPr>
               <w:pStyle w:val="Compact"/>
-              <w:jc w:val="right"/>
+              <w:jc w:val="both"/>
             </w:pPr>
             <w:r>
               <w:t>9.8399220</w:t>
@@ -2309,7 +2364,7 @@
           <w:p>
             <w:pPr>
               <w:pStyle w:val="Compact"/>
-              <w:jc w:val="right"/>
+              <w:jc w:val="both"/>
             </w:pPr>
             <w:r>
               <w:t>0.0000000</w:t>
@@ -2325,6 +2380,7 @@
           <w:p>
             <w:pPr>
               <w:pStyle w:val="Compact"/>
+              <w:jc w:val="both"/>
             </w:pPr>
             <w:r>
               <w:t>SEAR</w:t>
@@ -2338,7 +2394,7 @@
           <w:p>
             <w:pPr>
               <w:pStyle w:val="Compact"/>
-              <w:jc w:val="right"/>
+              <w:jc w:val="both"/>
             </w:pPr>
             <w:r>
               <w:t>-5.4989117</w:t>
@@ -2352,7 +2408,7 @@
           <w:p>
             <w:pPr>
               <w:pStyle w:val="Compact"/>
-              <w:jc w:val="right"/>
+              <w:jc w:val="both"/>
             </w:pPr>
             <w:r>
               <w:t>3.6230269</w:t>
@@ -2366,7 +2422,7 @@
           <w:p>
             <w:pPr>
               <w:pStyle w:val="Compact"/>
-              <w:jc w:val="right"/>
+              <w:jc w:val="both"/>
             </w:pPr>
             <w:r>
               <w:t>-1.5177673</w:t>
@@ -2380,7 +2436,7 @@
           <w:p>
             <w:pPr>
               <w:pStyle w:val="Compact"/>
-              <w:jc w:val="right"/>
+              <w:jc w:val="both"/>
             </w:pPr>
             <w:r>
               <w:t>0.1380548</w:t>
@@ -2396,6 +2452,7 @@
           <w:p>
             <w:pPr>
               <w:pStyle w:val="Compact"/>
+              <w:jc w:val="both"/>
             </w:pPr>
             <w:r>
               <w:lastRenderedPageBreak/>
@@ -2410,7 +2467,7 @@
           <w:p>
             <w:pPr>
               <w:pStyle w:val="Compact"/>
-              <w:jc w:val="right"/>
+              <w:jc w:val="both"/>
             </w:pPr>
             <w:r>
               <w:t>0.8139670</w:t>
@@ -2424,7 +2481,7 @@
           <w:p>
             <w:pPr>
               <w:pStyle w:val="Compact"/>
-              <w:jc w:val="right"/>
+              <w:jc w:val="both"/>
             </w:pPr>
             <w:r>
               <w:t>0.1468065</w:t>
@@ -2438,7 +2495,7 @@
           <w:p>
             <w:pPr>
               <w:pStyle w:val="Compact"/>
-              <w:jc w:val="right"/>
+              <w:jc w:val="both"/>
             </w:pPr>
             <w:r>
               <w:t>5.5444873</w:t>
@@ -2452,7 +2509,7 @@
           <w:p>
             <w:pPr>
               <w:pStyle w:val="Compact"/>
-              <w:jc w:val="right"/>
+              <w:jc w:val="both"/>
             </w:pPr>
             <w:r>
               <w:t>0.0000031</w:t>
@@ -2464,6 +2521,7 @@
     <w:p>
       <w:pPr>
         <w:pStyle w:val="BodyText"/>
+        <w:jc w:val="both"/>
       </w:pPr>
       <w:r>
         <w:rPr>
@@ -2510,6 +2568,7 @@
           <w:p>
             <w:pPr>
               <w:pStyle w:val="Compact"/>
+              <w:jc w:val="both"/>
             </w:pPr>
             <w:r>
               <w:t>term</w:t>
@@ -2523,7 +2582,7 @@
           <w:p>
             <w:pPr>
               <w:pStyle w:val="Compact"/>
-              <w:jc w:val="right"/>
+              <w:jc w:val="both"/>
             </w:pPr>
             <w:r>
               <w:t>estimate</w:t>
@@ -2537,7 +2596,7 @@
           <w:p>
             <w:pPr>
               <w:pStyle w:val="Compact"/>
-              <w:jc w:val="right"/>
+              <w:jc w:val="both"/>
             </w:pPr>
             <w:r>
               <w:t>std.error</w:t>
@@ -2551,7 +2610,7 @@
           <w:p>
             <w:pPr>
               <w:pStyle w:val="Compact"/>
-              <w:jc w:val="right"/>
+              <w:jc w:val="both"/>
             </w:pPr>
             <w:r>
               <w:t>statistic</w:t>
@@ -2565,7 +2624,7 @@
           <w:p>
             <w:pPr>
               <w:pStyle w:val="Compact"/>
-              <w:jc w:val="right"/>
+              <w:jc w:val="both"/>
             </w:pPr>
             <w:r>
               <w:t>p.value</w:t>
@@ -2581,6 +2640,7 @@
           <w:p>
             <w:pPr>
               <w:pStyle w:val="Compact"/>
+              <w:jc w:val="both"/>
             </w:pPr>
             <w:r>
               <w:t>(Intercept)</w:t>
@@ -2594,7 +2654,7 @@
           <w:p>
             <w:pPr>
               <w:pStyle w:val="Compact"/>
-              <w:jc w:val="right"/>
+              <w:jc w:val="both"/>
             </w:pPr>
             <w:r>
               <w:t>2697.627894</w:t>
@@ -2608,7 +2668,7 @@
           <w:p>
             <w:pPr>
               <w:pStyle w:val="Compact"/>
-              <w:jc w:val="right"/>
+              <w:jc w:val="both"/>
             </w:pPr>
             <w:r>
               <w:t>2535.9891482</w:t>
@@ -2622,7 +2682,7 @@
           <w:p>
             <w:pPr>
               <w:pStyle w:val="Compact"/>
-              <w:jc w:val="right"/>
+              <w:jc w:val="both"/>
             </w:pPr>
             <w:r>
               <w:t>1.0637379</w:t>
@@ -2636,7 +2696,7 @@
           <w:p>
             <w:pPr>
               <w:pStyle w:val="Compact"/>
-              <w:jc w:val="right"/>
+              <w:jc w:val="both"/>
             </w:pPr>
             <w:r>
               <w:t>0.2947317</w:t>
@@ -2652,6 +2712,7 @@
           <w:p>
             <w:pPr>
               <w:pStyle w:val="Compact"/>
+              <w:jc w:val="both"/>
             </w:pPr>
             <w:r>
               <w:t>AFR</w:t>
@@ -2665,7 +2726,7 @@
           <w:p>
             <w:pPr>
               <w:pStyle w:val="Compact"/>
-              <w:jc w:val="right"/>
+              <w:jc w:val="both"/>
             </w:pPr>
             <w:r>
               <w:t>-25.971601</w:t>
@@ -2679,7 +2740,7 @@
           <w:p>
             <w:pPr>
               <w:pStyle w:val="Compact"/>
-              <w:jc w:val="right"/>
+              <w:jc w:val="both"/>
             </w:pPr>
             <w:r>
               <w:t>12.9631547</w:t>
@@ -2693,7 +2754,7 @@
           <w:p>
             <w:pPr>
               <w:pStyle w:val="Compact"/>
-              <w:jc w:val="right"/>
+              <w:jc w:val="both"/>
             </w:pPr>
             <w:r>
               <w:t>-2.0034939</w:t>
@@ -2707,7 +2768,7 @@
           <w:p>
             <w:pPr>
               <w:pStyle w:val="Compact"/>
-              <w:jc w:val="right"/>
+              <w:jc w:val="both"/>
             </w:pPr>
             <w:r>
               <w:t>0.0529143</w:t>
@@ -2723,6 +2784,7 @@
           <w:p>
             <w:pPr>
               <w:pStyle w:val="Compact"/>
+              <w:jc w:val="both"/>
             </w:pPr>
             <w:r>
               <w:t>AMR</w:t>
@@ -2736,7 +2798,7 @@
           <w:p>
             <w:pPr>
               <w:pStyle w:val="Compact"/>
-              <w:jc w:val="right"/>
+              <w:jc w:val="both"/>
             </w:pPr>
             <w:r>
               <w:t>0.971133</w:t>
@@ -2750,7 +2812,7 @@
           <w:p>
             <w:pPr>
               <w:pStyle w:val="Compact"/>
-              <w:jc w:val="right"/>
+              <w:jc w:val="both"/>
             </w:pPr>
             <w:r>
               <w:t>0.0986932</w:t>
@@ -2764,7 +2826,7 @@
           <w:p>
             <w:pPr>
               <w:pStyle w:val="Compact"/>
-              <w:jc w:val="right"/>
+              <w:jc w:val="both"/>
             </w:pPr>
             <w:r>
               <w:t>9.8399220</w:t>
@@ -2778,7 +2840,7 @@
           <w:p>
             <w:pPr>
               <w:pStyle w:val="Compact"/>
-              <w:jc w:val="right"/>
+              <w:jc w:val="both"/>
             </w:pPr>
             <w:r>
               <w:t>0.0000000</w:t>
@@ -2794,6 +2856,7 @@
           <w:p>
             <w:pPr>
               <w:pStyle w:val="Compact"/>
+              <w:jc w:val="both"/>
             </w:pPr>
             <w:r>
               <w:t>EMR</w:t>
@@ -2807,7 +2870,7 @@
           <w:p>
             <w:pPr>
               <w:pStyle w:val="Compact"/>
-              <w:jc w:val="right"/>
+              <w:jc w:val="both"/>
             </w:pPr>
             <w:r>
               <w:t>0.099732</w:t>
@@ -2821,7 +2884,7 @@
           <w:p>
             <w:pPr>
               <w:pStyle w:val="Compact"/>
-              <w:jc w:val="right"/>
+              <w:jc w:val="both"/>
             </w:pPr>
             <w:r>
               <w:t>1.0386332</w:t>
@@ -2835,7 +2898,7 @@
           <w:p>
             <w:pPr>
               <w:pStyle w:val="Compact"/>
-              <w:jc w:val="right"/>
+              <w:jc w:val="both"/>
             </w:pPr>
             <w:r>
               <w:t>0.0960223</w:t>
@@ -2849,7 +2912,7 @@
           <w:p>
             <w:pPr>
               <w:pStyle w:val="Compact"/>
-              <w:jc w:val="right"/>
+              <w:jc w:val="both"/>
             </w:pPr>
             <w:r>
               <w:t>0.9240505</w:t>
@@ -2865,6 +2928,7 @@
           <w:p>
             <w:pPr>
               <w:pStyle w:val="Compact"/>
+              <w:jc w:val="both"/>
             </w:pPr>
             <w:r>
               <w:t>SEAR</w:t>
@@ -2878,7 +2942,7 @@
           <w:p>
             <w:pPr>
               <w:pStyle w:val="Compact"/>
-              <w:jc w:val="right"/>
+              <w:jc w:val="both"/>
             </w:pPr>
             <w:r>
               <w:t>5.048779</w:t>
@@ -2892,7 +2956,7 @@
           <w:p>
             <w:pPr>
               <w:pStyle w:val="Compact"/>
-              <w:jc w:val="right"/>
+              <w:jc w:val="both"/>
             </w:pPr>
             <w:r>
               <w:t>4.1515501</w:t>
@@ -2906,7 +2970,7 @@
           <w:p>
             <w:pPr>
               <w:pStyle w:val="Compact"/>
-              <w:jc w:val="right"/>
+              <w:jc w:val="both"/>
             </w:pPr>
             <w:r>
               <w:t>1.2161189</w:t>
@@ -2920,7 +2984,7 @@
           <w:p>
             <w:pPr>
               <w:pStyle w:val="Compact"/>
-              <w:jc w:val="right"/>
+              <w:jc w:val="both"/>
             </w:pPr>
             <w:r>
               <w:t>0.2320782</w:t>
@@ -2936,6 +3000,7 @@
           <w:p>
             <w:pPr>
               <w:pStyle w:val="Compact"/>
+              <w:jc w:val="both"/>
             </w:pPr>
             <w:r>
               <w:t>WPR</w:t>
@@ -2949,7 +3014,7 @@
           <w:p>
             <w:pPr>
               <w:pStyle w:val="Compact"/>
-              <w:jc w:val="right"/>
+              <w:jc w:val="both"/>
             </w:pPr>
             <w:r>
               <w:t>-0.448861</w:t>
@@ -2963,7 +3028,7 @@
           <w:p>
             <w:pPr>
               <w:pStyle w:val="Compact"/>
-              <w:jc w:val="right"/>
+              <w:jc w:val="both"/>
             </w:pPr>
             <w:r>
               <w:t>0.2149949</w:t>
@@ -2977,7 +3042,7 @@
           <w:p>
             <w:pPr>
               <w:pStyle w:val="Compact"/>
-              <w:jc w:val="right"/>
+              <w:jc w:val="both"/>
             </w:pPr>
             <w:r>
               <w:t>-2.0877753</w:t>
@@ -2991,7 +3056,7 @@
           <w:p>
             <w:pPr>
               <w:pStyle w:val="Compact"/>
-              <w:jc w:val="right"/>
+              <w:jc w:val="both"/>
             </w:pPr>
             <w:r>
               <w:t>0.0441629</w:t>
@@ -3003,6 +3068,7 @@
     <w:p>
       <w:pPr>
         <w:pStyle w:val="BodyText"/>
+        <w:jc w:val="both"/>
       </w:pPr>
       <w:r>
         <w:rPr>
@@ -3027,6 +3093,7 @@
     <w:p>
       <w:pPr>
         <w:pStyle w:val="BodyText"/>
+        <w:jc w:val="both"/>
       </w:pPr>
       <w:r>
         <w:t>From the results of the initial analysis, it is clear that there is a large error associated with the fit. Therefore the model mat not be a good model for this data set. The data may create a better model if the data for each flu region were normalized for number of reported cases. The data may create a better model if the individual region data were aligned for peak dates. In each case the peak number of reported cases is apporximately three weeks apart.</w:t>
@@ -3035,6 +3102,7 @@
     <w:p>
       <w:pPr>
         <w:pStyle w:val="BodyText"/>
+        <w:jc w:val="both"/>
       </w:pPr>
       <w:r>
         <w:t xml:space="preserve">A simple multiple linear regression of the resulting data set allowing the EUR data to be dependent data, while using offset data from the WPR and AMR regions as independent data should reveal a strong relationship. Once again, the easiest model to use for this analysis is a simple regression model. The models should explore the dependence of current flu levels in the AMR and EUR WHO regions based on the levels of flu reported in the EMR, and WPR regions and the EMR, WPR, and AMR regions respectively. If we consider that the trend may not be merely west to east, but that there may be feedback from the EUR region to the AMR region then another possible model would be the dependence of flu cases in the AMR region on cases in the later two regions. The remaining regions are also normalized to number of reported cases to make the comparison equitable. (See </w:t>
@@ -3095,6 +3163,7 @@
           <w:p>
             <w:pPr>
               <w:pStyle w:val="Compact"/>
+              <w:jc w:val="both"/>
             </w:pPr>
             <w:r>
               <w:t>term</w:t>
@@ -3108,7 +3177,7 @@
           <w:p>
             <w:pPr>
               <w:pStyle w:val="Compact"/>
-              <w:jc w:val="right"/>
+              <w:jc w:val="both"/>
             </w:pPr>
             <w:r>
               <w:t>estimate</w:t>
@@ -3122,7 +3191,7 @@
           <w:p>
             <w:pPr>
               <w:pStyle w:val="Compact"/>
-              <w:jc w:val="right"/>
+              <w:jc w:val="both"/>
             </w:pPr>
             <w:r>
               <w:t>std.error</w:t>
@@ -3136,7 +3205,7 @@
           <w:p>
             <w:pPr>
               <w:pStyle w:val="Compact"/>
-              <w:jc w:val="right"/>
+              <w:jc w:val="both"/>
             </w:pPr>
             <w:r>
               <w:t>statistic</w:t>
@@ -3150,7 +3219,7 @@
           <w:p>
             <w:pPr>
               <w:pStyle w:val="Compact"/>
-              <w:jc w:val="right"/>
+              <w:jc w:val="both"/>
             </w:pPr>
             <w:r>
               <w:t>p.value</w:t>
@@ -3166,6 +3235,7 @@
           <w:p>
             <w:pPr>
               <w:pStyle w:val="Compact"/>
+              <w:jc w:val="both"/>
             </w:pPr>
             <w:r>
               <w:t>(Intercept)</w:t>
@@ -3179,7 +3249,7 @@
           <w:p>
             <w:pPr>
               <w:pStyle w:val="Compact"/>
-              <w:jc w:val="right"/>
+              <w:jc w:val="both"/>
             </w:pPr>
             <w:r>
               <w:t>-2114.6808300</w:t>
@@ -3193,7 +3263,7 @@
           <w:p>
             <w:pPr>
               <w:pStyle w:val="Compact"/>
-              <w:jc w:val="right"/>
+              <w:jc w:val="both"/>
             </w:pPr>
             <w:r>
               <w:t>633.1932228</w:t>
@@ -3207,7 +3277,7 @@
           <w:p>
             <w:pPr>
               <w:pStyle w:val="Compact"/>
-              <w:jc w:val="right"/>
+              <w:jc w:val="both"/>
             </w:pPr>
             <w:r>
               <w:t>-3.339709</w:t>
@@ -3221,7 +3291,7 @@
           <w:p>
             <w:pPr>
               <w:pStyle w:val="Compact"/>
-              <w:jc w:val="right"/>
+              <w:jc w:val="both"/>
             </w:pPr>
             <w:r>
               <w:t>0.0021950</w:t>
@@ -3237,6 +3307,7 @@
           <w:p>
             <w:pPr>
               <w:pStyle w:val="Compact"/>
+              <w:jc w:val="both"/>
             </w:pPr>
             <w:r>
               <w:t>EMR</w:t>
@@ -3250,7 +3321,7 @@
           <w:p>
             <w:pPr>
               <w:pStyle w:val="Compact"/>
-              <w:jc w:val="right"/>
+              <w:jc w:val="both"/>
             </w:pPr>
             <w:r>
               <w:t>0.1460598</w:t>
@@ -3264,7 +3335,7 @@
           <w:p>
             <w:pPr>
               <w:pStyle w:val="Compact"/>
-              <w:jc w:val="right"/>
+              <w:jc w:val="both"/>
             </w:pPr>
             <w:r>
               <w:t>0.1427509</w:t>
@@ -3278,7 +3349,7 @@
           <w:p>
             <w:pPr>
               <w:pStyle w:val="Compact"/>
-              <w:jc w:val="right"/>
+              <w:jc w:val="both"/>
             </w:pPr>
             <w:r>
               <w:t>1.023179</w:t>
@@ -3292,7 +3363,7 @@
           <w:p>
             <w:pPr>
               <w:pStyle w:val="Compact"/>
-              <w:jc w:val="right"/>
+              <w:jc w:val="both"/>
             </w:pPr>
             <w:r>
               <w:t>0.3141417</w:t>
@@ -3308,6 +3379,7 @@
           <w:p>
             <w:pPr>
               <w:pStyle w:val="Compact"/>
+              <w:jc w:val="both"/>
             </w:pPr>
             <w:r>
               <w:t>WPR</w:t>
@@ -3321,7 +3393,7 @@
           <w:p>
             <w:pPr>
               <w:pStyle w:val="Compact"/>
-              <w:jc w:val="right"/>
+              <w:jc w:val="both"/>
             </w:pPr>
             <w:r>
               <w:t>1.6968388</w:t>
@@ -3335,7 +3407,7 @@
           <w:p>
             <w:pPr>
               <w:pStyle w:val="Compact"/>
-              <w:jc w:val="right"/>
+              <w:jc w:val="both"/>
             </w:pPr>
             <w:r>
               <w:t>0.1755900</w:t>
@@ -3349,7 +3421,7 @@
           <w:p>
             <w:pPr>
               <w:pStyle w:val="Compact"/>
-              <w:jc w:val="right"/>
+              <w:jc w:val="both"/>
             </w:pPr>
             <w:r>
               <w:t>9.663639</w:t>
@@ -3363,7 +3435,7 @@
           <w:p>
             <w:pPr>
               <w:pStyle w:val="Compact"/>
-              <w:jc w:val="right"/>
+              <w:jc w:val="both"/>
             </w:pPr>
             <w:r>
               <w:t>0.0000000</w:t>
@@ -3375,6 +3447,7 @@
     <w:p>
       <w:pPr>
         <w:pStyle w:val="BodyText"/>
+        <w:jc w:val="both"/>
       </w:pPr>
       <w:r>
         <w:rPr>
@@ -3421,6 +3494,7 @@
           <w:p>
             <w:pPr>
               <w:pStyle w:val="Compact"/>
+              <w:jc w:val="both"/>
             </w:pPr>
             <w:r>
               <w:t>term</w:t>
@@ -3434,7 +3508,7 @@
           <w:p>
             <w:pPr>
               <w:pStyle w:val="Compact"/>
-              <w:jc w:val="right"/>
+              <w:jc w:val="both"/>
             </w:pPr>
             <w:r>
               <w:t>estimate</w:t>
@@ -3448,7 +3522,7 @@
           <w:p>
             <w:pPr>
               <w:pStyle w:val="Compact"/>
-              <w:jc w:val="right"/>
+              <w:jc w:val="both"/>
             </w:pPr>
             <w:r>
               <w:t>std.error</w:t>
@@ -3462,7 +3536,7 @@
           <w:p>
             <w:pPr>
               <w:pStyle w:val="Compact"/>
-              <w:jc w:val="right"/>
+              <w:jc w:val="both"/>
             </w:pPr>
             <w:r>
               <w:t>statistic</w:t>
@@ -3476,7 +3550,7 @@
           <w:p>
             <w:pPr>
               <w:pStyle w:val="Compact"/>
-              <w:jc w:val="right"/>
+              <w:jc w:val="both"/>
             </w:pPr>
             <w:r>
               <w:t>p.value</w:t>
@@ -3492,6 +3566,7 @@
           <w:p>
             <w:pPr>
               <w:pStyle w:val="Compact"/>
+              <w:jc w:val="both"/>
             </w:pPr>
             <w:r>
               <w:t>(Intercept)</w:t>
@@ -3505,7 +3580,7 @@
           <w:p>
             <w:pPr>
               <w:pStyle w:val="Compact"/>
-              <w:jc w:val="right"/>
+              <w:jc w:val="both"/>
             </w:pPr>
             <w:r>
               <w:t>-2428.3274404</w:t>
@@ -3519,7 +3594,7 @@
           <w:p>
             <w:pPr>
               <w:pStyle w:val="Compact"/>
-              <w:jc w:val="right"/>
+              <w:jc w:val="both"/>
             </w:pPr>
             <w:r>
               <w:t>868.7692632</w:t>
@@ -3533,7 +3608,7 @@
           <w:p>
             <w:pPr>
               <w:pStyle w:val="Compact"/>
-              <w:jc w:val="right"/>
+              <w:jc w:val="both"/>
             </w:pPr>
             <w:r>
               <w:t>-2.7951351</w:t>
@@ -3547,7 +3622,7 @@
           <w:p>
             <w:pPr>
               <w:pStyle w:val="Compact"/>
-              <w:jc w:val="right"/>
+              <w:jc w:val="both"/>
             </w:pPr>
             <w:r>
               <w:t>0.0089590</w:t>
@@ -3563,6 +3638,7 @@
           <w:p>
             <w:pPr>
               <w:pStyle w:val="Compact"/>
+              <w:jc w:val="both"/>
             </w:pPr>
             <w:r>
               <w:lastRenderedPageBreak/>
@@ -3577,7 +3653,7 @@
           <w:p>
             <w:pPr>
               <w:pStyle w:val="Compact"/>
-              <w:jc w:val="right"/>
+              <w:jc w:val="both"/>
             </w:pPr>
             <w:r>
               <w:t>-0.5926022</w:t>
@@ -3591,7 +3667,7 @@
           <w:p>
             <w:pPr>
               <w:pStyle w:val="Compact"/>
-              <w:jc w:val="right"/>
+              <w:jc w:val="both"/>
             </w:pPr>
             <w:r>
               <w:t>0.1707743</w:t>
@@ -3605,7 +3681,7 @@
           <w:p>
             <w:pPr>
               <w:pStyle w:val="Compact"/>
-              <w:jc w:val="right"/>
+              <w:jc w:val="both"/>
             </w:pPr>
             <w:r>
               <w:t>-3.4700903</w:t>
@@ -3619,7 +3695,7 @@
           <w:p>
             <w:pPr>
               <w:pStyle w:val="Compact"/>
-              <w:jc w:val="right"/>
+              <w:jc w:val="both"/>
             </w:pPr>
             <w:r>
               <w:t>0.0015987</w:t>
@@ -3635,6 +3711,7 @@
           <w:p>
             <w:pPr>
               <w:pStyle w:val="Compact"/>
+              <w:jc w:val="both"/>
             </w:pPr>
             <w:r>
               <w:t>WPR</w:t>
@@ -3648,7 +3725,7 @@
           <w:p>
             <w:pPr>
               <w:pStyle w:val="Compact"/>
-              <w:jc w:val="right"/>
+              <w:jc w:val="both"/>
             </w:pPr>
             <w:r>
               <w:t>2.3027461</w:t>
@@ -3662,7 +3739,7 @@
           <w:p>
             <w:pPr>
               <w:pStyle w:val="Compact"/>
-              <w:jc w:val="right"/>
+              <w:jc w:val="both"/>
             </w:pPr>
             <w:r>
               <w:t>0.4138434</w:t>
@@ -3676,7 +3753,7 @@
           <w:p>
             <w:pPr>
               <w:pStyle w:val="Compact"/>
-              <w:jc w:val="right"/>
+              <w:jc w:val="both"/>
             </w:pPr>
             <w:r>
               <w:t>5.5642928</w:t>
@@ -3690,7 +3767,7 @@
           <w:p>
             <w:pPr>
               <w:pStyle w:val="Compact"/>
-              <w:jc w:val="right"/>
+              <w:jc w:val="both"/>
             </w:pPr>
             <w:r>
               <w:t>0.0000047</w:t>
@@ -3706,6 +3783,7 @@
           <w:p>
             <w:pPr>
               <w:pStyle w:val="Compact"/>
+              <w:jc w:val="both"/>
             </w:pPr>
             <w:r>
               <w:t>AMR</w:t>
@@ -3719,7 +3797,7 @@
           <w:p>
             <w:pPr>
               <w:pStyle w:val="Compact"/>
-              <w:jc w:val="right"/>
+              <w:jc w:val="both"/>
             </w:pPr>
             <w:r>
               <w:t>-0.0864317</w:t>
@@ -3733,7 +3811,7 @@
           <w:p>
             <w:pPr>
               <w:pStyle w:val="Compact"/>
-              <w:jc w:val="right"/>
+              <w:jc w:val="both"/>
             </w:pPr>
             <w:r>
               <w:t>0.2113249</w:t>
@@ -3747,7 +3825,7 @@
           <w:p>
             <w:pPr>
               <w:pStyle w:val="Compact"/>
-              <w:jc w:val="right"/>
+              <w:jc w:val="both"/>
             </w:pPr>
             <w:r>
               <w:t>-0.4089991</w:t>
@@ -3761,7 +3839,7 @@
           <w:p>
             <w:pPr>
               <w:pStyle w:val="Compact"/>
-              <w:jc w:val="right"/>
+              <w:jc w:val="both"/>
             </w:pPr>
             <w:r>
               <w:t>0.6854456</w:t>
@@ -3773,6 +3851,7 @@
     <w:p>
       <w:pPr>
         <w:pStyle w:val="BodyText"/>
+        <w:jc w:val="both"/>
       </w:pPr>
       <w:r>
         <w:rPr>
@@ -3819,6 +3898,7 @@
           <w:p>
             <w:pPr>
               <w:pStyle w:val="Compact"/>
+              <w:jc w:val="both"/>
             </w:pPr>
             <w:r>
               <w:t>term</w:t>
@@ -3832,7 +3912,7 @@
           <w:p>
             <w:pPr>
               <w:pStyle w:val="Compact"/>
-              <w:jc w:val="right"/>
+              <w:jc w:val="both"/>
             </w:pPr>
             <w:r>
               <w:t>estimate</w:t>
@@ -3846,7 +3926,7 @@
           <w:p>
             <w:pPr>
               <w:pStyle w:val="Compact"/>
-              <w:jc w:val="right"/>
+              <w:jc w:val="both"/>
             </w:pPr>
             <w:r>
               <w:t>std.error</w:t>
@@ -3860,7 +3940,7 @@
           <w:p>
             <w:pPr>
               <w:pStyle w:val="Compact"/>
-              <w:jc w:val="right"/>
+              <w:jc w:val="both"/>
             </w:pPr>
             <w:r>
               <w:t>statistic</w:t>
@@ -3874,7 +3954,7 @@
           <w:p>
             <w:pPr>
               <w:pStyle w:val="Compact"/>
-              <w:jc w:val="right"/>
+              <w:jc w:val="both"/>
             </w:pPr>
             <w:r>
               <w:t>p.value</w:t>
@@ -3890,6 +3970,7 @@
           <w:p>
             <w:pPr>
               <w:pStyle w:val="Compact"/>
+              <w:jc w:val="both"/>
             </w:pPr>
             <w:r>
               <w:t>(Intercept)</w:t>
@@ -3903,7 +3984,7 @@
           <w:p>
             <w:pPr>
               <w:pStyle w:val="Compact"/>
-              <w:jc w:val="right"/>
+              <w:jc w:val="both"/>
             </w:pPr>
             <w:r>
               <w:t>-2258.7459219</w:t>
@@ -3917,7 +3998,7 @@
           <w:p>
             <w:pPr>
               <w:pStyle w:val="Compact"/>
-              <w:jc w:val="right"/>
+              <w:jc w:val="both"/>
             </w:pPr>
             <w:r>
               <w:t>732.1697218</w:t>
@@ -3931,7 +4012,7 @@
           <w:p>
             <w:pPr>
               <w:pStyle w:val="Compact"/>
-              <w:jc w:val="right"/>
+              <w:jc w:val="both"/>
             </w:pPr>
             <w:r>
               <w:t>-3.0850032</w:t>
@@ -3945,7 +4026,7 @@
           <w:p>
             <w:pPr>
               <w:pStyle w:val="Compact"/>
-              <w:jc w:val="right"/>
+              <w:jc w:val="both"/>
             </w:pPr>
             <w:r>
               <w:t>0.0043473</w:t>
@@ -3961,6 +4042,7 @@
           <w:p>
             <w:pPr>
               <w:pStyle w:val="Compact"/>
+              <w:jc w:val="both"/>
             </w:pPr>
             <w:r>
               <w:t>EMR</w:t>
@@ -3974,7 +4056,7 @@
           <w:p>
             <w:pPr>
               <w:pStyle w:val="Compact"/>
-              <w:jc w:val="right"/>
+              <w:jc w:val="both"/>
             </w:pPr>
             <w:r>
               <w:t>0.1072310</w:t>
@@ -3988,7 +4070,7 @@
           <w:p>
             <w:pPr>
               <w:pStyle w:val="Compact"/>
-              <w:jc w:val="right"/>
+              <w:jc w:val="both"/>
             </w:pPr>
             <w:r>
               <w:t>0.1730699</w:t>
@@ -4002,7 +4084,7 @@
           <w:p>
             <w:pPr>
               <w:pStyle w:val="Compact"/>
-              <w:jc w:val="right"/>
+              <w:jc w:val="both"/>
             </w:pPr>
             <w:r>
               <w:t>0.6195824</w:t>
@@ -4016,7 +4098,7 @@
           <w:p>
             <w:pPr>
               <w:pStyle w:val="Compact"/>
-              <w:jc w:val="right"/>
+              <w:jc w:val="both"/>
             </w:pPr>
             <w:r>
               <w:t>0.5402103</w:t>
@@ -4032,6 +4114,7 @@
           <w:p>
             <w:pPr>
               <w:pStyle w:val="Compact"/>
+              <w:jc w:val="both"/>
             </w:pPr>
             <w:r>
               <w:t>WPR</w:t>
@@ -4045,7 +4128,7 @@
           <w:p>
             <w:pPr>
               <w:pStyle w:val="Compact"/>
-              <w:jc w:val="right"/>
+              <w:jc w:val="both"/>
             </w:pPr>
             <w:r>
               <w:t>1.8351641</w:t>
@@ -4059,7 +4142,7 @@
           <w:p>
             <w:pPr>
               <w:pStyle w:val="Compact"/>
-              <w:jc w:val="right"/>
+              <w:jc w:val="both"/>
             </w:pPr>
             <w:r>
               <w:t>0.3821847</w:t>
@@ -4073,7 +4156,7 @@
           <w:p>
             <w:pPr>
               <w:pStyle w:val="Compact"/>
-              <w:jc w:val="right"/>
+              <w:jc w:val="both"/>
             </w:pPr>
             <w:r>
               <w:t>4.8017730</w:t>
@@ -4087,7 +4170,7 @@
           <w:p>
             <w:pPr>
               <w:pStyle w:val="Compact"/>
-              <w:jc w:val="right"/>
+              <w:jc w:val="both"/>
             </w:pPr>
             <w:r>
               <w:t>0.0000408</w:t>
@@ -4103,6 +4186,7 @@
           <w:p>
             <w:pPr>
               <w:pStyle w:val="Compact"/>
+              <w:jc w:val="both"/>
             </w:pPr>
             <w:r>
               <w:t>EUR</w:t>
@@ -4116,7 +4200,7 @@
           <w:p>
             <w:pPr>
               <w:pStyle w:val="Compact"/>
-              <w:jc w:val="right"/>
+              <w:jc w:val="both"/>
             </w:pPr>
             <w:r>
               <w:t>-0.0641558</w:t>
@@ -4130,7 +4214,7 @@
           <w:p>
             <w:pPr>
               <w:pStyle w:val="Compact"/>
-              <w:jc w:val="right"/>
+              <w:jc w:val="both"/>
             </w:pPr>
             <w:r>
               <w:t>0.1568604</w:t>
@@ -4144,7 +4228,7 @@
           <w:p>
             <w:pPr>
               <w:pStyle w:val="Compact"/>
-              <w:jc w:val="right"/>
+              <w:jc w:val="both"/>
             </w:pPr>
             <w:r>
               <w:t>-0.4089991</w:t>
@@ -4158,7 +4242,7 @@
           <w:p>
             <w:pPr>
               <w:pStyle w:val="Compact"/>
-              <w:jc w:val="right"/>
+              <w:jc w:val="both"/>
             </w:pPr>
             <w:r>
               <w:t>0.6854456</w:t>
@@ -4170,6 +4254,7 @@
     <w:p>
       <w:pPr>
         <w:pStyle w:val="BodyText"/>
+        <w:jc w:val="both"/>
       </w:pPr>
       <w:r>
         <w:rPr>
@@ -4194,6 +4279,7 @@
     <w:p>
       <w:pPr>
         <w:pStyle w:val="Heading1"/>
+        <w:jc w:val="both"/>
       </w:pPr>
       <w:bookmarkStart w:id="12" w:name="results"/>
       <w:bookmarkEnd w:id="11"/>
@@ -4204,6 +4290,7 @@
     <w:p>
       <w:pPr>
         <w:pStyle w:val="FirstParagraph"/>
+        <w:jc w:val="both"/>
       </w:pPr>
       <w:r>
         <w:t xml:space="preserve">It is obvious from the regression data presented in </w:t>
@@ -4252,6 +4339,7 @@
     <w:p>
       <w:pPr>
         <w:pStyle w:val="Heading2"/>
+        <w:jc w:val="both"/>
       </w:pPr>
       <w:bookmarkStart w:id="13" w:name="full-analysis"/>
       <w:r>
@@ -4261,6 +4349,7 @@
     <w:p>
       <w:pPr>
         <w:pStyle w:val="FirstParagraph"/>
+        <w:jc w:val="both"/>
       </w:pPr>
       <w:r>
         <w:t>In an attempt to determine how well a linear regression model fits the data that is being used a random forest model was constructed. Data that was unaligned data (</w:t>
@@ -4270,7 +4359,7 @@
           <w:b/>
           <w:bCs/>
         </w:rPr>
-        <w:t>Figure 8 and Table 7</w:t>
+        <w:t>Figure 8 and Table S1</w:t>
       </w:r>
       <w:r>
         <w:t>) and date aligned data (</w:t>
@@ -4280,7 +4369,7 @@
           <w:b/>
           <w:bCs/>
         </w:rPr>
-        <w:t>Figure 9 and Table 8</w:t>
+        <w:t>Figure 9 and Table S2</w:t>
       </w:r>
       <w:r>
         <w:t>) was used. In each case the AMR variable was held as dependent and the reported flu cases from the other WHO regions were the independent variables.</w:t>
@@ -4289,6 +4378,7 @@
     <w:p>
       <w:pPr>
         <w:pStyle w:val="BodyText"/>
+        <w:jc w:val="both"/>
       </w:pPr>
       <w:r>
         <w:rPr>
@@ -4296,7 +4386,7 @@
         </w:rPr>
         <w:lastRenderedPageBreak/>
         <w:drawing>
-          <wp:inline distT="0" distB="0" distL="0" distR="0" wp14:anchorId="287EAAEA" wp14:editId="1E6F9313">
+          <wp:inline distT="0" distB="0" distL="0" distR="0" wp14:anchorId="78BCD193" wp14:editId="7EC0DEF2">
             <wp:extent cx="5334000" cy="5334000"/>
             <wp:effectExtent l="0" t="0" r="0" b="0"/>
             <wp:docPr id="58" name="Picture"/>
@@ -4341,6 +4431,7 @@
     <w:p>
       <w:pPr>
         <w:pStyle w:val="BodyText"/>
+        <w:jc w:val="both"/>
       </w:pPr>
       <w:r>
         <w:rPr>
@@ -4364,60 +4455,8 @@
     </w:p>
     <w:p>
       <w:pPr>
-        <w:pStyle w:val="SourceCode"/>
-      </w:pPr>
-      <w:r>
-        <w:rPr>
-          <w:rStyle w:val="CommentTok"/>
-        </w:rPr>
-        <w:t>#data_locationRF1 &lt;- here::here("data","processed-data","DR_AMR_rf_model.rds")</w:t>
-      </w:r>
-      <w:r>
-        <w:br/>
-      </w:r>
-      <w:r>
-        <w:rPr>
-          <w:rStyle w:val="CommentTok"/>
-        </w:rPr>
-        <w:t>#DR_AMR.rf &lt;- readRDS(data_locationRF1)</w:t>
-      </w:r>
-      <w:r>
-        <w:br/>
-      </w:r>
-      <w:r>
-        <w:rPr>
-          <w:rStyle w:val="CommentTok"/>
-        </w:rPr>
-        <w:t>#print(DR_AMR.rf)</w:t>
-      </w:r>
-    </w:p>
-    <w:p>
-      <w:pPr>
-        <w:pStyle w:val="FirstParagraph"/>
-      </w:pPr>
-      <w:r>
-        <w:rPr>
-          <w:b/>
-          <w:bCs/>
-          <w:i/>
-          <w:iCs/>
-        </w:rPr>
-        <w:t>Table 9:</w:t>
-      </w:r>
-      <w:r>
-        <w:t xml:space="preserve"> </w:t>
-      </w:r>
-      <w:r>
-        <w:rPr>
-          <w:i/>
-          <w:iCs/>
-        </w:rPr>
-        <w:t>Random Forest Output for the Unaligned Data Set. Simple Linear Regression of AMR Dependent with WHO Regions as Independent Using Date Unaligned Data</w:t>
-      </w:r>
-    </w:p>
-    <w:p>
-      <w:pPr>
         <w:pStyle w:val="BodyText"/>
+        <w:jc w:val="both"/>
       </w:pPr>
       <w:r>
         <w:rPr>
@@ -4425,7 +4464,7 @@
         </w:rPr>
         <w:lastRenderedPageBreak/>
         <w:drawing>
-          <wp:inline distT="0" distB="0" distL="0" distR="0" wp14:anchorId="3969FEFE" wp14:editId="32682DDE">
+          <wp:inline distT="0" distB="0" distL="0" distR="0" wp14:anchorId="4835F581" wp14:editId="59183EFD">
             <wp:extent cx="5334000" cy="5334000"/>
             <wp:effectExtent l="0" t="0" r="0" b="0"/>
             <wp:docPr id="61" name="Picture"/>
@@ -4470,6 +4509,7 @@
     <w:p>
       <w:pPr>
         <w:pStyle w:val="BodyText"/>
+        <w:jc w:val="both"/>
       </w:pPr>
       <w:r>
         <w:rPr>
@@ -4493,60 +4533,8 @@
     </w:p>
     <w:p>
       <w:pPr>
-        <w:pStyle w:val="SourceCode"/>
-      </w:pPr>
-      <w:r>
-        <w:rPr>
-          <w:rStyle w:val="CommentTok"/>
-        </w:rPr>
-        <w:t>#data_locationRF2 &lt;- here::here("data","processed-data","AMR_rf_model.rds")</w:t>
-      </w:r>
-      <w:r>
-        <w:br/>
-      </w:r>
-      <w:r>
-        <w:rPr>
-          <w:rStyle w:val="CommentTok"/>
-        </w:rPr>
-        <w:t>#AMR.rf &lt;- readRDS(data_locationRF2)</w:t>
-      </w:r>
-      <w:r>
-        <w:br/>
-      </w:r>
-      <w:r>
-        <w:rPr>
-          <w:rStyle w:val="CommentTok"/>
-        </w:rPr>
-        <w:t xml:space="preserve">#print(AMR.rf) </w:t>
-      </w:r>
-    </w:p>
-    <w:p>
-      <w:pPr>
-        <w:pStyle w:val="FirstParagraph"/>
-      </w:pPr>
-      <w:r>
-        <w:rPr>
-          <w:b/>
-          <w:bCs/>
-          <w:i/>
-          <w:iCs/>
-        </w:rPr>
-        <w:t>Table 10:</w:t>
-      </w:r>
-      <w:r>
-        <w:t xml:space="preserve"> </w:t>
-      </w:r>
-      <w:r>
-        <w:rPr>
-          <w:i/>
-          <w:iCs/>
-        </w:rPr>
-        <w:t>Random Forest Output for the Date Aligned Data Set. Simple Linear Regression of AMR Dependent with WHO Regions as Independent Using Date Unaligned Data</w:t>
-      </w:r>
-    </w:p>
-    <w:p>
-      <w:pPr>
         <w:pStyle w:val="Heading1"/>
+        <w:jc w:val="both"/>
       </w:pPr>
       <w:bookmarkStart w:id="14" w:name="discussion"/>
       <w:bookmarkEnd w:id="12"/>
@@ -4558,6 +4546,7 @@
     <w:p>
       <w:pPr>
         <w:pStyle w:val="FirstParagraph"/>
+        <w:jc w:val="both"/>
       </w:pPr>
       <w:r>
         <w:t>If the Mean Squared Error (MSE) is very high (13640640 and 9173785, respectively) but the percentage of variance explained (87.64% and 92.72%, respectively) is close to one, this suggests a few possible scenarios:</w:t>
@@ -4569,13 +4558,13 @@
           <w:ilvl w:val="0"/>
           <w:numId w:val="3"/>
         </w:numPr>
+        <w:jc w:val="both"/>
       </w:pPr>
       <w:r>
         <w:rPr>
           <w:b/>
           <w:bCs/>
         </w:rPr>
-        <w:lastRenderedPageBreak/>
         <w:t>Over-fitting:</w:t>
       </w:r>
       <w:r>
@@ -4588,6 +4577,7 @@
           <w:ilvl w:val="0"/>
           <w:numId w:val="3"/>
         </w:numPr>
+        <w:jc w:val="both"/>
       </w:pPr>
       <w:r>
         <w:rPr>
@@ -4597,7 +4587,11 @@
         <w:t>Complexity Issues:</w:t>
       </w:r>
       <w:r>
-        <w:t xml:space="preserve"> The model might be too complex relative to the amount of training data available. Random forests are powerful and can capture complex relationships, but they can also over-fit if not properly tuned or if the data size is limited.</w:t>
+        <w:t xml:space="preserve"> The model might be too complex relative to the amount of training data available. Random forests are powerful and can capture complex </w:t>
+      </w:r>
+      <w:r>
+        <w:lastRenderedPageBreak/>
+        <w:t>relationships, but they can also over-fit if not properly tuned or if the data size is limited.</w:t>
       </w:r>
     </w:p>
     <w:p>
@@ -4606,6 +4600,7 @@
           <w:ilvl w:val="0"/>
           <w:numId w:val="3"/>
         </w:numPr>
+        <w:jc w:val="both"/>
       </w:pPr>
       <w:r>
         <w:rPr>
@@ -4621,6 +4616,7 @@
     <w:p>
       <w:pPr>
         <w:pStyle w:val="FirstParagraph"/>
+        <w:jc w:val="both"/>
       </w:pPr>
       <w:r>
         <w:t>For each of these issues there are several possible solutions:</w:t>
@@ -4629,6 +4625,7 @@
     <w:p>
       <w:pPr>
         <w:pStyle w:val="BodyText"/>
+        <w:jc w:val="both"/>
       </w:pPr>
       <w:r>
         <w:rPr>
@@ -4644,6 +4641,7 @@
     <w:p>
       <w:pPr>
         <w:pStyle w:val="BodyText"/>
+        <w:jc w:val="both"/>
       </w:pPr>
       <w:r>
         <w:rPr>
@@ -4659,6 +4657,7 @@
     <w:p>
       <w:pPr>
         <w:pStyle w:val="BodyText"/>
+        <w:jc w:val="both"/>
       </w:pPr>
       <w:r>
         <w:rPr>
@@ -4674,6 +4673,7 @@
     <w:p>
       <w:pPr>
         <w:pStyle w:val="BodyText"/>
+        <w:jc w:val="both"/>
       </w:pPr>
       <w:r>
         <w:rPr>
@@ -4689,6 +4689,7 @@
     <w:p>
       <w:pPr>
         <w:pStyle w:val="BodyText"/>
+        <w:jc w:val="both"/>
       </w:pPr>
       <w:r>
         <w:t>By addressing these aspects and fine-tuning the model, its performance can be improved, over-fitting reduced, and its ability to make accurate predictions on new, unseen data enhanced.</w:t>
@@ -4697,6 +4698,7 @@
     <w:p>
       <w:pPr>
         <w:pStyle w:val="Heading2"/>
+        <w:jc w:val="both"/>
       </w:pPr>
       <w:bookmarkStart w:id="15" w:name="summary-and-interpretation"/>
       <w:r>
@@ -4706,6 +4708,7 @@
     <w:p>
       <w:pPr>
         <w:pStyle w:val="Heading2"/>
+        <w:jc w:val="both"/>
       </w:pPr>
       <w:bookmarkStart w:id="16" w:name="strengths-and-limitations"/>
       <w:bookmarkEnd w:id="15"/>
@@ -4716,6 +4719,7 @@
     <w:p>
       <w:pPr>
         <w:pStyle w:val="Heading2"/>
+        <w:jc w:val="both"/>
       </w:pPr>
       <w:bookmarkStart w:id="17" w:name="conclusions"/>
       <w:bookmarkEnd w:id="16"/>
@@ -4726,6 +4730,7 @@
     <w:p>
       <w:pPr>
         <w:pStyle w:val="FirstParagraph"/>
+        <w:jc w:val="both"/>
       </w:pPr>
       <w:r>
         <w:rPr>
@@ -5044,7 +5049,7 @@
   <w:abstractNum w:abstractNumId="0" w15:restartNumberingAfterBreak="0">
     <w:nsid w:val="0000A990"/>
     <w:multiLevelType w:val="multilevel"/>
-    <w:tmpl w:val="3A66B07C"/>
+    <w:tmpl w:val="B0264D5C"/>
     <w:lvl w:ilvl="0">
       <w:numFmt w:val="bullet"/>
       <w:lvlText w:val=" "/>
@@ -5121,7 +5126,7 @@
   <w:abstractNum w:abstractNumId="1" w15:restartNumberingAfterBreak="0">
     <w:nsid w:val="00A99411"/>
     <w:multiLevelType w:val="multilevel"/>
-    <w:tmpl w:val="AA8A24C6"/>
+    <w:tmpl w:val="0454641C"/>
     <w:lvl w:ilvl="0">
       <w:start w:val="1"/>
       <w:numFmt w:val="decimal"/>
@@ -5204,10 +5209,10 @@
       </w:pPr>
     </w:lvl>
   </w:abstractNum>
-  <w:num w:numId="1" w16cid:durableId="2124691947">
+  <w:num w:numId="1" w16cid:durableId="1093353707">
     <w:abstractNumId w:val="0"/>
   </w:num>
-  <w:num w:numId="2" w16cid:durableId="1335649764">
+  <w:num w:numId="2" w16cid:durableId="627324737">
     <w:abstractNumId w:val="1"/>
     <w:lvlOverride w:ilvl="0">
       <w:startOverride w:val="1"/>
@@ -5237,7 +5242,7 @@
       <w:startOverride w:val="1"/>
     </w:lvlOverride>
   </w:num>
-  <w:num w:numId="3" w16cid:durableId="282268412">
+  <w:num w:numId="3" w16cid:durableId="1576086246">
     <w:abstractNumId w:val="1"/>
     <w:lvlOverride w:ilvl="0">
       <w:startOverride w:val="1"/>

</xml_diff>